<commit_message>
- export to .exe
</commit_message>
<xml_diff>
--- a/2048_PCbuild/Assets/Report/[Nhóm4]_[9].docx
+++ b/2048_PCbuild/Assets/Report/[Nhóm4]_[9].docx
@@ -1129,6 +1129,66 @@
         <w:t>Quá trình phát triển</w:t>
       </w:r>
     </w:p>
+    <w:p>
+      <w:pPr>
+        <w:spacing w:line="259" w:lineRule="auto"/>
+        <w:contextualSpacing/>
+      </w:pPr>
+    </w:p>
+    <w:p>
+      <w:pPr>
+        <w:spacing w:line="259" w:lineRule="auto"/>
+        <w:contextualSpacing/>
+      </w:pPr>
+    </w:p>
+    <w:p>
+      <w:pPr>
+        <w:spacing w:line="259" w:lineRule="auto"/>
+        <w:contextualSpacing/>
+      </w:pPr>
+    </w:p>
+    <w:p>
+      <w:pPr>
+        <w:spacing w:line="259" w:lineRule="auto"/>
+        <w:contextualSpacing/>
+      </w:pPr>
+    </w:p>
+    <w:p>
+      <w:pPr>
+        <w:spacing w:line="259" w:lineRule="auto"/>
+        <w:contextualSpacing/>
+      </w:pPr>
+    </w:p>
+    <w:p>
+      <w:pPr>
+        <w:spacing w:line="259" w:lineRule="auto"/>
+        <w:contextualSpacing/>
+      </w:pPr>
+    </w:p>
+    <w:p>
+      <w:pPr>
+        <w:spacing w:line="259" w:lineRule="auto"/>
+        <w:contextualSpacing/>
+      </w:pPr>
+    </w:p>
+    <w:p>
+      <w:pPr>
+        <w:spacing w:line="259" w:lineRule="auto"/>
+        <w:contextualSpacing/>
+      </w:pPr>
+    </w:p>
+    <w:p>
+      <w:pPr>
+        <w:spacing w:line="259" w:lineRule="auto"/>
+        <w:contextualSpacing/>
+      </w:pPr>
+    </w:p>
+    <w:p>
+      <w:pPr>
+        <w:spacing w:line="259" w:lineRule="auto"/>
+        <w:contextualSpacing/>
+      </w:pPr>
+    </w:p>
     <w:tbl>
       <w:tblPr>
         <w:tblStyle w:val="TableGrid"/>
@@ -1170,6 +1230,7 @@
                 <w:sz w:val="20"/>
                 <w:szCs w:val="20"/>
               </w:rPr>
+              <w:lastRenderedPageBreak/>
               <w:t>STT</w:t>
             </w:r>
           </w:p>
@@ -2001,7 +2062,6 @@
                 <w:sz w:val="20"/>
                 <w:szCs w:val="20"/>
               </w:rPr>
-              <w:lastRenderedPageBreak/>
               <w:t xml:space="preserve">- Cài đặt cơ chế cộng </w:t>
             </w:r>
             <w:r>
@@ -2039,7 +2099,6 @@
                 <w:sz w:val="20"/>
                 <w:szCs w:val="20"/>
               </w:rPr>
-              <w:lastRenderedPageBreak/>
               <w:t>-  Gán chức năng</w:t>
             </w:r>
             <w:r>
@@ -2074,7 +2133,6 @@
                 <w:sz w:val="20"/>
                 <w:szCs w:val="20"/>
               </w:rPr>
-              <w:lastRenderedPageBreak/>
               <w:t>- Gán chức năng Restart cho phím Enter khi người chơi thua cuộc</w:t>
             </w:r>
           </w:p>
@@ -2104,75 +2162,7 @@
                 <w:sz w:val="20"/>
                 <w:szCs w:val="20"/>
               </w:rPr>
-              <w:lastRenderedPageBreak/>
-              <w:t>- Expect</w:t>
-            </w:r>
-            <w:r>
-              <w:rPr>
-                <w:i/>
-                <w:sz w:val="20"/>
-                <w:szCs w:val="20"/>
-              </w:rPr>
-              <w:t>ed</w:t>
-            </w:r>
-            <w:r>
-              <w:rPr>
-                <w:i/>
-                <w:sz w:val="20"/>
-                <w:szCs w:val="20"/>
-              </w:rPr>
-              <w:t>: Các ô số bị dồn sang 1 phía mà không còn khoảng trống nào giữa các ô</w:t>
-            </w:r>
-            <w:r>
-              <w:rPr>
-                <w:i/>
-                <w:sz w:val="20"/>
-                <w:szCs w:val="20"/>
-              </w:rPr>
-              <w:t xml:space="preserve"> </w:t>
-            </w:r>
-            <w:r>
-              <w:rPr>
-                <w:i/>
-                <w:sz w:val="20"/>
-                <w:szCs w:val="20"/>
-              </w:rPr>
-              <w:lastRenderedPageBreak/>
-              <w:t>thì không thể bấm phím hướng đấy.</w:t>
-            </w:r>
-          </w:p>
-          <w:p>
-            <w:pPr>
-              <w:spacing w:line="240" w:lineRule="auto"/>
-              <w:rPr>
-                <w:i/>
-                <w:sz w:val="20"/>
-                <w:szCs w:val="20"/>
-              </w:rPr>
-            </w:pPr>
-            <w:r>
-              <w:rPr>
-                <w:i/>
-                <w:sz w:val="20"/>
-                <w:szCs w:val="20"/>
-              </w:rPr>
-              <w:t xml:space="preserve">- </w:t>
-            </w:r>
-            <w:r>
-              <w:rPr>
-                <w:i/>
-                <w:sz w:val="20"/>
-                <w:szCs w:val="20"/>
-              </w:rPr>
-              <w:t>Received</w:t>
-            </w:r>
-            <w:r>
-              <w:rPr>
-                <w:i/>
-                <w:sz w:val="20"/>
-                <w:szCs w:val="20"/>
-              </w:rPr>
-              <w:t>: Vẫn nhận Input của tất cả các phím điều hướng trong trường hợp trên</w:t>
+              <w:t>- Các chức năng cho các phím hoạt động tốt</w:t>
             </w:r>
           </w:p>
         </w:tc>
@@ -2201,7 +2191,6 @@
                 <w:sz w:val="20"/>
                 <w:szCs w:val="20"/>
               </w:rPr>
-              <w:lastRenderedPageBreak/>
               <w:t>Mai Huy Hoàng</w:t>
             </w:r>
           </w:p>
@@ -2516,14 +2505,6 @@
                 <w:szCs w:val="20"/>
               </w:rPr>
             </w:pPr>
-            <w:r>
-              <w:rPr>
-                <w:i/>
-                <w:sz w:val="20"/>
-                <w:szCs w:val="20"/>
-              </w:rPr>
-              <w:t>(updating)</w:t>
-            </w:r>
           </w:p>
         </w:tc>
         <w:tc>
@@ -2604,36 +2585,1186 @@
                 <w:szCs w:val="20"/>
               </w:rPr>
               <w:t>Phạm Văn Huy: build for web</w:t>
+            </w:r>
+          </w:p>
+        </w:tc>
+      </w:tr>
+      <w:tr>
+        <w:trPr>
+          <w:trHeight w:val="525"/>
+        </w:trPr>
+        <w:tc>
+          <w:tcPr>
+            <w:tcW w:w="535" w:type="dxa"/>
+            <w:tcBorders>
+              <w:top w:val="single" w:sz="4" w:space="0" w:color="auto"/>
+              <w:left w:val="single" w:sz="4" w:space="0" w:color="auto"/>
+              <w:bottom w:val="single" w:sz="4" w:space="0" w:color="auto"/>
+              <w:right w:val="single" w:sz="4" w:space="0" w:color="auto"/>
+            </w:tcBorders>
+          </w:tcPr>
+          <w:p>
+            <w:pPr>
+              <w:pStyle w:val="ListParagraph"/>
+              <w:numPr>
+                <w:ilvl w:val="0"/>
+                <w:numId w:val="5"/>
+              </w:numPr>
+              <w:spacing w:line="240" w:lineRule="auto"/>
+              <w:jc w:val="center"/>
+              <w:rPr>
+                <w:i/>
+                <w:sz w:val="20"/>
+                <w:szCs w:val="20"/>
+              </w:rPr>
+            </w:pPr>
+          </w:p>
+        </w:tc>
+        <w:tc>
+          <w:tcPr>
+            <w:tcW w:w="1344" w:type="dxa"/>
+            <w:tcBorders>
+              <w:top w:val="single" w:sz="4" w:space="0" w:color="auto"/>
+              <w:left w:val="single" w:sz="4" w:space="0" w:color="auto"/>
+              <w:bottom w:val="single" w:sz="4" w:space="0" w:color="auto"/>
+              <w:right w:val="single" w:sz="4" w:space="0" w:color="auto"/>
+            </w:tcBorders>
+          </w:tcPr>
+          <w:p>
+            <w:pPr>
+              <w:pStyle w:val="ListParagraph"/>
+              <w:numPr>
+                <w:ilvl w:val="1"/>
+                <w:numId w:val="7"/>
+              </w:numPr>
+              <w:spacing w:line="240" w:lineRule="auto"/>
+              <w:rPr>
+                <w:i/>
+                <w:sz w:val="20"/>
+                <w:szCs w:val="20"/>
+              </w:rPr>
+            </w:pPr>
+            <w:r>
+              <w:rPr>
+                <w:i/>
+                <w:sz w:val="20"/>
+                <w:szCs w:val="20"/>
+              </w:rPr>
+              <w:t>23/10</w:t>
+            </w:r>
+          </w:p>
+        </w:tc>
+        <w:tc>
+          <w:tcPr>
+            <w:tcW w:w="2236" w:type="dxa"/>
+            <w:tcBorders>
+              <w:top w:val="single" w:sz="4" w:space="0" w:color="auto"/>
+              <w:left w:val="single" w:sz="4" w:space="0" w:color="auto"/>
+              <w:bottom w:val="single" w:sz="4" w:space="0" w:color="auto"/>
+              <w:right w:val="single" w:sz="4" w:space="0" w:color="auto"/>
+            </w:tcBorders>
+          </w:tcPr>
+          <w:p>
+            <w:pPr>
+              <w:spacing w:line="240" w:lineRule="auto"/>
+              <w:rPr>
+                <w:i/>
+                <w:sz w:val="20"/>
+                <w:szCs w:val="20"/>
+              </w:rPr>
+            </w:pPr>
+            <w:r>
+              <w:rPr>
+                <w:i/>
+                <w:sz w:val="20"/>
+                <w:szCs w:val="20"/>
+              </w:rPr>
+              <w:t>Build for pc</w:t>
+            </w:r>
+          </w:p>
+        </w:tc>
+        <w:tc>
+          <w:tcPr>
+            <w:tcW w:w="3329" w:type="dxa"/>
+            <w:tcBorders>
+              <w:top w:val="single" w:sz="4" w:space="0" w:color="auto"/>
+              <w:left w:val="single" w:sz="4" w:space="0" w:color="auto"/>
+              <w:bottom w:val="single" w:sz="4" w:space="0" w:color="auto"/>
+              <w:right w:val="single" w:sz="4" w:space="0" w:color="auto"/>
+            </w:tcBorders>
+          </w:tcPr>
+          <w:p>
+            <w:pPr>
+              <w:spacing w:line="240" w:lineRule="auto"/>
+              <w:rPr>
+                <w:i/>
+                <w:sz w:val="20"/>
+                <w:szCs w:val="20"/>
+              </w:rPr>
+            </w:pPr>
+            <w:r>
+              <w:rPr>
+                <w:i/>
+                <w:sz w:val="20"/>
+                <w:szCs w:val="20"/>
+              </w:rPr>
+              <w:t xml:space="preserve">-Sử dụng thư viện </w:t>
+            </w:r>
+            <w:r>
+              <w:rPr>
+                <w:i/>
+                <w:sz w:val="20"/>
+                <w:szCs w:val="20"/>
+              </w:rPr>
+              <w:t>auto-py-to-exe</w:t>
+            </w:r>
+          </w:p>
+        </w:tc>
+        <w:tc>
+          <w:tcPr>
+            <w:tcW w:w="2756" w:type="dxa"/>
+            <w:tcBorders>
+              <w:top w:val="single" w:sz="4" w:space="0" w:color="auto"/>
+              <w:left w:val="single" w:sz="4" w:space="0" w:color="auto"/>
+              <w:bottom w:val="single" w:sz="4" w:space="0" w:color="auto"/>
+              <w:right w:val="single" w:sz="4" w:space="0" w:color="auto"/>
+            </w:tcBorders>
+          </w:tcPr>
+          <w:p>
+            <w:pPr>
+              <w:spacing w:line="240" w:lineRule="auto"/>
+              <w:rPr>
+                <w:i/>
+                <w:sz w:val="20"/>
+                <w:szCs w:val="20"/>
+              </w:rPr>
+            </w:pPr>
+            <w:r>
+              <w:rPr>
+                <w:i/>
+                <w:sz w:val="20"/>
+                <w:szCs w:val="20"/>
+              </w:rPr>
+              <w:t>-</w:t>
+            </w:r>
+            <w:r>
+              <w:rPr>
+                <w:i/>
+                <w:sz w:val="20"/>
+                <w:szCs w:val="20"/>
+              </w:rPr>
+              <w:t>Xử lý ổn</w:t>
+            </w:r>
+          </w:p>
+        </w:tc>
+        <w:tc>
+          <w:tcPr>
+            <w:tcW w:w="3120" w:type="dxa"/>
+            <w:tcBorders>
+              <w:top w:val="single" w:sz="4" w:space="0" w:color="auto"/>
+              <w:left w:val="single" w:sz="4" w:space="0" w:color="auto"/>
+              <w:bottom w:val="single" w:sz="4" w:space="0" w:color="auto"/>
+              <w:right w:val="single" w:sz="4" w:space="0" w:color="auto"/>
+            </w:tcBorders>
+          </w:tcPr>
+          <w:p>
+            <w:pPr>
+              <w:spacing w:line="240" w:lineRule="auto"/>
+              <w:rPr>
+                <w:i/>
+                <w:sz w:val="20"/>
+                <w:szCs w:val="20"/>
+              </w:rPr>
+            </w:pPr>
+            <w:r>
+              <w:rPr>
+                <w:i/>
+                <w:sz w:val="20"/>
+                <w:szCs w:val="20"/>
+              </w:rPr>
+              <w:t>Mai Huy Hoàng</w:t>
+            </w:r>
+          </w:p>
+        </w:tc>
+      </w:tr>
+      <w:tr>
+        <w:trPr>
+          <w:trHeight w:val="525"/>
+        </w:trPr>
+        <w:tc>
+          <w:tcPr>
+            <w:tcW w:w="535" w:type="dxa"/>
+            <w:tcBorders>
+              <w:top w:val="single" w:sz="4" w:space="0" w:color="auto"/>
+              <w:left w:val="single" w:sz="4" w:space="0" w:color="auto"/>
+              <w:bottom w:val="single" w:sz="4" w:space="0" w:color="auto"/>
+              <w:right w:val="single" w:sz="4" w:space="0" w:color="auto"/>
+            </w:tcBorders>
+          </w:tcPr>
+          <w:p>
+            <w:pPr>
+              <w:pStyle w:val="ListParagraph"/>
+              <w:numPr>
+                <w:ilvl w:val="0"/>
+                <w:numId w:val="5"/>
+              </w:numPr>
+              <w:spacing w:line="240" w:lineRule="auto"/>
+              <w:jc w:val="center"/>
+              <w:rPr>
+                <w:i/>
+                <w:sz w:val="20"/>
+                <w:szCs w:val="20"/>
+              </w:rPr>
+            </w:pPr>
+          </w:p>
+        </w:tc>
+        <w:tc>
+          <w:tcPr>
+            <w:tcW w:w="1344" w:type="dxa"/>
+            <w:tcBorders>
+              <w:top w:val="single" w:sz="4" w:space="0" w:color="auto"/>
+              <w:left w:val="single" w:sz="4" w:space="0" w:color="auto"/>
+              <w:bottom w:val="single" w:sz="4" w:space="0" w:color="auto"/>
+              <w:right w:val="single" w:sz="4" w:space="0" w:color="auto"/>
+            </w:tcBorders>
+          </w:tcPr>
+          <w:p>
+            <w:pPr>
+              <w:pStyle w:val="ListParagraph"/>
+              <w:numPr>
+                <w:ilvl w:val="1"/>
+                <w:numId w:val="7"/>
+              </w:numPr>
+              <w:spacing w:line="240" w:lineRule="auto"/>
+              <w:rPr>
+                <w:i/>
+                <w:sz w:val="20"/>
+                <w:szCs w:val="20"/>
+              </w:rPr>
+            </w:pPr>
+            <w:r>
+              <w:rPr>
+                <w:i/>
+                <w:sz w:val="20"/>
+                <w:szCs w:val="20"/>
+              </w:rPr>
+              <w:t>28/10</w:t>
+            </w:r>
+          </w:p>
+        </w:tc>
+        <w:tc>
+          <w:tcPr>
+            <w:tcW w:w="2236" w:type="dxa"/>
+            <w:tcBorders>
+              <w:top w:val="single" w:sz="4" w:space="0" w:color="auto"/>
+              <w:left w:val="single" w:sz="4" w:space="0" w:color="auto"/>
+              <w:bottom w:val="single" w:sz="4" w:space="0" w:color="auto"/>
+              <w:right w:val="single" w:sz="4" w:space="0" w:color="auto"/>
+            </w:tcBorders>
+          </w:tcPr>
+          <w:p>
+            <w:pPr>
+              <w:spacing w:line="240" w:lineRule="auto"/>
+              <w:rPr>
+                <w:i/>
+                <w:sz w:val="20"/>
+                <w:szCs w:val="20"/>
+              </w:rPr>
+            </w:pPr>
+            <w:r>
+              <w:rPr>
+                <w:i/>
+                <w:sz w:val="20"/>
+                <w:szCs w:val="20"/>
+              </w:rPr>
+              <w:t>Build for web</w:t>
+            </w:r>
+          </w:p>
+        </w:tc>
+        <w:tc>
+          <w:tcPr>
+            <w:tcW w:w="3329" w:type="dxa"/>
+            <w:tcBorders>
+              <w:top w:val="single" w:sz="4" w:space="0" w:color="auto"/>
+              <w:left w:val="single" w:sz="4" w:space="0" w:color="auto"/>
+              <w:bottom w:val="single" w:sz="4" w:space="0" w:color="auto"/>
+              <w:right w:val="single" w:sz="4" w:space="0" w:color="auto"/>
+            </w:tcBorders>
+          </w:tcPr>
+          <w:p>
+            <w:pPr>
+              <w:spacing w:line="240" w:lineRule="auto"/>
+              <w:rPr>
+                <w:i/>
+                <w:sz w:val="20"/>
+                <w:szCs w:val="20"/>
+              </w:rPr>
+            </w:pPr>
+            <w:r>
+              <w:rPr>
+                <w:i/>
+                <w:sz w:val="20"/>
+                <w:szCs w:val="20"/>
+              </w:rPr>
+              <w:t>-Sử dụng thư viện pygbag</w:t>
+            </w:r>
+          </w:p>
+        </w:tc>
+        <w:tc>
+          <w:tcPr>
+            <w:tcW w:w="2756" w:type="dxa"/>
+            <w:tcBorders>
+              <w:top w:val="single" w:sz="4" w:space="0" w:color="auto"/>
+              <w:left w:val="single" w:sz="4" w:space="0" w:color="auto"/>
+              <w:bottom w:val="single" w:sz="4" w:space="0" w:color="auto"/>
+              <w:right w:val="single" w:sz="4" w:space="0" w:color="auto"/>
+            </w:tcBorders>
+          </w:tcPr>
+          <w:p>
+            <w:pPr>
+              <w:spacing w:line="240" w:lineRule="auto"/>
+              <w:rPr>
+                <w:i/>
+                <w:sz w:val="20"/>
+                <w:szCs w:val="20"/>
+              </w:rPr>
+            </w:pPr>
+            <w:r>
+              <w:rPr>
+                <w:i/>
+                <w:sz w:val="20"/>
+                <w:szCs w:val="20"/>
+              </w:rPr>
+              <w:t>- Chỉ có thể chơi tr</w:t>
+            </w:r>
+            <w:r>
+              <w:rPr>
+                <w:i/>
+                <w:sz w:val="20"/>
+                <w:szCs w:val="20"/>
+              </w:rPr>
+              <w:t>ên web ở pc, mobile không hỗ trợ</w:t>
+            </w:r>
+          </w:p>
+        </w:tc>
+        <w:tc>
+          <w:tcPr>
+            <w:tcW w:w="3120" w:type="dxa"/>
+            <w:tcBorders>
+              <w:top w:val="single" w:sz="4" w:space="0" w:color="auto"/>
+              <w:left w:val="single" w:sz="4" w:space="0" w:color="auto"/>
+              <w:bottom w:val="single" w:sz="4" w:space="0" w:color="auto"/>
+              <w:right w:val="single" w:sz="4" w:space="0" w:color="auto"/>
+            </w:tcBorders>
+          </w:tcPr>
+          <w:p>
+            <w:pPr>
+              <w:spacing w:line="240" w:lineRule="auto"/>
+              <w:rPr>
+                <w:i/>
+                <w:sz w:val="20"/>
+                <w:szCs w:val="20"/>
+              </w:rPr>
+            </w:pPr>
+            <w:r>
+              <w:rPr>
+                <w:i/>
+                <w:sz w:val="20"/>
+                <w:szCs w:val="20"/>
+              </w:rPr>
+              <w:t>Phạm Văn Huy</w:t>
+            </w:r>
+          </w:p>
+        </w:tc>
+      </w:tr>
+      <w:tr>
+        <w:trPr>
+          <w:trHeight w:val="525"/>
+        </w:trPr>
+        <w:tc>
+          <w:tcPr>
+            <w:tcW w:w="535" w:type="dxa"/>
+            <w:tcBorders>
+              <w:top w:val="single" w:sz="4" w:space="0" w:color="auto"/>
+              <w:left w:val="single" w:sz="4" w:space="0" w:color="auto"/>
+              <w:bottom w:val="single" w:sz="4" w:space="0" w:color="auto"/>
+              <w:right w:val="single" w:sz="4" w:space="0" w:color="auto"/>
+            </w:tcBorders>
+          </w:tcPr>
+          <w:p>
+            <w:pPr>
+              <w:pStyle w:val="ListParagraph"/>
+              <w:numPr>
+                <w:ilvl w:val="0"/>
+                <w:numId w:val="5"/>
+              </w:numPr>
+              <w:spacing w:line="240" w:lineRule="auto"/>
+              <w:jc w:val="center"/>
+              <w:rPr>
+                <w:i/>
+                <w:sz w:val="20"/>
+                <w:szCs w:val="20"/>
+              </w:rPr>
+            </w:pPr>
+          </w:p>
+        </w:tc>
+        <w:tc>
+          <w:tcPr>
+            <w:tcW w:w="1344" w:type="dxa"/>
+            <w:tcBorders>
+              <w:top w:val="single" w:sz="4" w:space="0" w:color="auto"/>
+              <w:left w:val="single" w:sz="4" w:space="0" w:color="auto"/>
+              <w:bottom w:val="single" w:sz="4" w:space="0" w:color="auto"/>
+              <w:right w:val="single" w:sz="4" w:space="0" w:color="auto"/>
+            </w:tcBorders>
+          </w:tcPr>
+          <w:p>
+            <w:pPr>
+              <w:pStyle w:val="ListParagraph"/>
+              <w:numPr>
+                <w:ilvl w:val="1"/>
+                <w:numId w:val="7"/>
+              </w:numPr>
+              <w:spacing w:line="240" w:lineRule="auto"/>
+              <w:rPr>
+                <w:i/>
+                <w:sz w:val="20"/>
+                <w:szCs w:val="20"/>
+              </w:rPr>
+            </w:pPr>
+            <w:r>
+              <w:rPr>
+                <w:i/>
+                <w:sz w:val="20"/>
+                <w:szCs w:val="20"/>
+              </w:rPr>
+              <w:t>01/11</w:t>
+            </w:r>
+          </w:p>
+        </w:tc>
+        <w:tc>
+          <w:tcPr>
+            <w:tcW w:w="2236" w:type="dxa"/>
+            <w:tcBorders>
+              <w:top w:val="single" w:sz="4" w:space="0" w:color="auto"/>
+              <w:left w:val="single" w:sz="4" w:space="0" w:color="auto"/>
+              <w:bottom w:val="single" w:sz="4" w:space="0" w:color="auto"/>
+              <w:right w:val="single" w:sz="4" w:space="0" w:color="auto"/>
+            </w:tcBorders>
+          </w:tcPr>
+          <w:p>
+            <w:pPr>
+              <w:spacing w:line="240" w:lineRule="auto"/>
+              <w:rPr>
+                <w:i/>
+                <w:sz w:val="20"/>
+                <w:szCs w:val="20"/>
+              </w:rPr>
+            </w:pPr>
+            <w:r>
+              <w:rPr>
+                <w:i/>
+                <w:sz w:val="20"/>
+                <w:szCs w:val="20"/>
+              </w:rPr>
+              <w:t>Build for android</w:t>
+            </w:r>
+          </w:p>
+        </w:tc>
+        <w:tc>
+          <w:tcPr>
+            <w:tcW w:w="3329" w:type="dxa"/>
+            <w:tcBorders>
+              <w:top w:val="single" w:sz="4" w:space="0" w:color="auto"/>
+              <w:left w:val="single" w:sz="4" w:space="0" w:color="auto"/>
+              <w:bottom w:val="single" w:sz="4" w:space="0" w:color="auto"/>
+              <w:right w:val="single" w:sz="4" w:space="0" w:color="auto"/>
+            </w:tcBorders>
+          </w:tcPr>
+          <w:p>
+            <w:pPr>
+              <w:spacing w:line="240" w:lineRule="auto"/>
+              <w:rPr>
+                <w:i/>
+                <w:sz w:val="20"/>
+                <w:szCs w:val="20"/>
+              </w:rPr>
+            </w:pPr>
+            <w:r>
+              <w:rPr>
+                <w:i/>
+                <w:sz w:val="20"/>
+                <w:szCs w:val="20"/>
+              </w:rPr>
+              <w:t>-Bắt event MOUSEBUTTONUP và MOUSEBUTTONDOWN để có thể tương tác bằng cử chỉ vuốt trên pygame</w:t>
+            </w:r>
+          </w:p>
+        </w:tc>
+        <w:tc>
+          <w:tcPr>
+            <w:tcW w:w="2756" w:type="dxa"/>
+            <w:tcBorders>
+              <w:top w:val="single" w:sz="4" w:space="0" w:color="auto"/>
+              <w:left w:val="single" w:sz="4" w:space="0" w:color="auto"/>
+              <w:bottom w:val="single" w:sz="4" w:space="0" w:color="auto"/>
+              <w:right w:val="single" w:sz="4" w:space="0" w:color="auto"/>
+            </w:tcBorders>
+          </w:tcPr>
+          <w:p>
+            <w:pPr>
+              <w:spacing w:line="240" w:lineRule="auto"/>
+              <w:rPr>
+                <w:i/>
+                <w:sz w:val="20"/>
+                <w:szCs w:val="20"/>
+                <w:lang w:val="fr-FR"/>
+              </w:rPr>
+            </w:pPr>
+            <w:r>
+              <w:rPr>
+                <w:i/>
+                <w:sz w:val="20"/>
+                <w:szCs w:val="20"/>
+                <w:lang w:val="fr-FR"/>
+              </w:rPr>
+              <w:t>- Chạy trên file main.p</w:t>
+            </w:r>
+            <w:r>
+              <w:rPr>
+                <w:i/>
+                <w:sz w:val="20"/>
+                <w:szCs w:val="20"/>
+                <w:lang w:val="fr-FR"/>
+              </w:rPr>
+              <w:t>y ổn</w:t>
+            </w:r>
+          </w:p>
+        </w:tc>
+        <w:tc>
+          <w:tcPr>
+            <w:tcW w:w="3120" w:type="dxa"/>
+            <w:tcBorders>
+              <w:top w:val="single" w:sz="4" w:space="0" w:color="auto"/>
+              <w:left w:val="single" w:sz="4" w:space="0" w:color="auto"/>
+              <w:bottom w:val="single" w:sz="4" w:space="0" w:color="auto"/>
+              <w:right w:val="single" w:sz="4" w:space="0" w:color="auto"/>
+            </w:tcBorders>
+          </w:tcPr>
+          <w:p>
+            <w:pPr>
+              <w:spacing w:line="240" w:lineRule="auto"/>
+              <w:rPr>
+                <w:i/>
+                <w:sz w:val="20"/>
+                <w:szCs w:val="20"/>
+                <w:lang w:val="fr-FR"/>
+              </w:rPr>
+            </w:pPr>
+            <w:r>
+              <w:rPr>
+                <w:i/>
+                <w:sz w:val="20"/>
+                <w:szCs w:val="20"/>
+                <w:lang w:val="fr-FR"/>
+              </w:rPr>
+              <w:t>Đinh Minh Phúc</w:t>
+            </w:r>
+          </w:p>
+        </w:tc>
+      </w:tr>
+      <w:tr>
+        <w:trPr>
+          <w:trHeight w:val="525"/>
+        </w:trPr>
+        <w:tc>
+          <w:tcPr>
+            <w:tcW w:w="535" w:type="dxa"/>
+            <w:tcBorders>
+              <w:top w:val="single" w:sz="4" w:space="0" w:color="auto"/>
+              <w:left w:val="single" w:sz="4" w:space="0" w:color="auto"/>
+              <w:bottom w:val="single" w:sz="4" w:space="0" w:color="auto"/>
+              <w:right w:val="single" w:sz="4" w:space="0" w:color="auto"/>
+            </w:tcBorders>
+          </w:tcPr>
+          <w:p>
+            <w:pPr>
+              <w:pStyle w:val="ListParagraph"/>
+              <w:numPr>
+                <w:ilvl w:val="0"/>
+                <w:numId w:val="5"/>
+              </w:numPr>
+              <w:spacing w:line="240" w:lineRule="auto"/>
+              <w:jc w:val="center"/>
+              <w:rPr>
+                <w:i/>
+                <w:sz w:val="20"/>
+                <w:szCs w:val="20"/>
+              </w:rPr>
+            </w:pPr>
+          </w:p>
+        </w:tc>
+        <w:tc>
+          <w:tcPr>
+            <w:tcW w:w="1344" w:type="dxa"/>
+            <w:tcBorders>
+              <w:top w:val="single" w:sz="4" w:space="0" w:color="auto"/>
+              <w:left w:val="single" w:sz="4" w:space="0" w:color="auto"/>
+              <w:bottom w:val="single" w:sz="4" w:space="0" w:color="auto"/>
+              <w:right w:val="single" w:sz="4" w:space="0" w:color="auto"/>
+            </w:tcBorders>
+          </w:tcPr>
+          <w:p>
+            <w:pPr>
+              <w:pStyle w:val="ListParagraph"/>
+              <w:numPr>
+                <w:ilvl w:val="1"/>
+                <w:numId w:val="7"/>
+              </w:numPr>
+              <w:spacing w:line="240" w:lineRule="auto"/>
+              <w:rPr>
+                <w:i/>
+                <w:sz w:val="20"/>
+                <w:szCs w:val="20"/>
+              </w:rPr>
+            </w:pPr>
+            <w:r>
+              <w:rPr>
+                <w:i/>
+                <w:sz w:val="20"/>
+                <w:szCs w:val="20"/>
+              </w:rPr>
+              <w:t>03/11</w:t>
+            </w:r>
+          </w:p>
+        </w:tc>
+        <w:tc>
+          <w:tcPr>
+            <w:tcW w:w="2236" w:type="dxa"/>
+            <w:tcBorders>
+              <w:top w:val="single" w:sz="4" w:space="0" w:color="auto"/>
+              <w:left w:val="single" w:sz="4" w:space="0" w:color="auto"/>
+              <w:bottom w:val="single" w:sz="4" w:space="0" w:color="auto"/>
+              <w:right w:val="single" w:sz="4" w:space="0" w:color="auto"/>
+            </w:tcBorders>
+          </w:tcPr>
+          <w:p>
+            <w:pPr>
+              <w:spacing w:line="240" w:lineRule="auto"/>
+              <w:rPr>
+                <w:i/>
+                <w:sz w:val="20"/>
+                <w:szCs w:val="20"/>
+              </w:rPr>
+            </w:pPr>
+            <w:r>
+              <w:rPr>
+                <w:i/>
+                <w:sz w:val="20"/>
+                <w:szCs w:val="20"/>
+              </w:rPr>
+              <w:t>Build for android</w:t>
+            </w:r>
+          </w:p>
+        </w:tc>
+        <w:tc>
+          <w:tcPr>
+            <w:tcW w:w="3329" w:type="dxa"/>
+            <w:tcBorders>
+              <w:top w:val="single" w:sz="4" w:space="0" w:color="auto"/>
+              <w:left w:val="single" w:sz="4" w:space="0" w:color="auto"/>
+              <w:bottom w:val="single" w:sz="4" w:space="0" w:color="auto"/>
+              <w:right w:val="single" w:sz="4" w:space="0" w:color="auto"/>
+            </w:tcBorders>
+          </w:tcPr>
+          <w:p>
+            <w:pPr>
+              <w:spacing w:line="240" w:lineRule="auto"/>
+              <w:rPr>
+                <w:i/>
+                <w:sz w:val="20"/>
+                <w:szCs w:val="20"/>
+              </w:rPr>
+            </w:pPr>
+            <w:r>
+              <w:rPr>
+                <w:i/>
+                <w:sz w:val="20"/>
+                <w:szCs w:val="20"/>
+              </w:rPr>
+              <w:t>-Export ra file apk</w:t>
+            </w:r>
+            <w:r>
+              <w:rPr>
+                <w:i/>
+                <w:sz w:val="20"/>
+                <w:szCs w:val="20"/>
+              </w:rPr>
+              <w:t xml:space="preserve"> bằng </w:t>
+            </w:r>
+            <w:r>
+              <w:rPr>
+                <w:i/>
+                <w:sz w:val="20"/>
+                <w:szCs w:val="20"/>
+              </w:rPr>
+              <w:t>Buildozer</w:t>
+            </w:r>
+          </w:p>
+        </w:tc>
+        <w:tc>
+          <w:tcPr>
+            <w:tcW w:w="2756" w:type="dxa"/>
+            <w:tcBorders>
+              <w:top w:val="single" w:sz="4" w:space="0" w:color="auto"/>
+              <w:left w:val="single" w:sz="4" w:space="0" w:color="auto"/>
+              <w:bottom w:val="single" w:sz="4" w:space="0" w:color="auto"/>
+              <w:right w:val="single" w:sz="4" w:space="0" w:color="auto"/>
+            </w:tcBorders>
+          </w:tcPr>
+          <w:p>
+            <w:pPr>
+              <w:spacing w:line="240" w:lineRule="auto"/>
+              <w:rPr>
+                <w:i/>
+                <w:sz w:val="20"/>
+                <w:szCs w:val="20"/>
+              </w:rPr>
+            </w:pPr>
+            <w:r>
+              <w:rPr>
+                <w:i/>
+                <w:sz w:val="20"/>
+                <w:szCs w:val="20"/>
+              </w:rPr>
+              <w:t>-pygame không tương thích với apk, file liên tục bị crash</w:t>
+            </w:r>
+          </w:p>
+        </w:tc>
+        <w:tc>
+          <w:tcPr>
+            <w:tcW w:w="3120" w:type="dxa"/>
+            <w:tcBorders>
+              <w:top w:val="single" w:sz="4" w:space="0" w:color="auto"/>
+              <w:left w:val="single" w:sz="4" w:space="0" w:color="auto"/>
+              <w:bottom w:val="single" w:sz="4" w:space="0" w:color="auto"/>
+              <w:right w:val="single" w:sz="4" w:space="0" w:color="auto"/>
+            </w:tcBorders>
+          </w:tcPr>
+          <w:p>
+            <w:pPr>
+              <w:spacing w:line="240" w:lineRule="auto"/>
+              <w:rPr>
+                <w:i/>
+                <w:sz w:val="20"/>
+                <w:szCs w:val="20"/>
+              </w:rPr>
+            </w:pPr>
+            <w:r>
+              <w:rPr>
+                <w:i/>
+                <w:sz w:val="20"/>
+                <w:szCs w:val="20"/>
+              </w:rPr>
+              <w:t>Mai Huy Hoàng</w:t>
+            </w:r>
+          </w:p>
+        </w:tc>
+      </w:tr>
+      <w:tr>
+        <w:trPr>
+          <w:trHeight w:val="525"/>
+        </w:trPr>
+        <w:tc>
+          <w:tcPr>
+            <w:tcW w:w="535" w:type="dxa"/>
+            <w:tcBorders>
+              <w:top w:val="single" w:sz="4" w:space="0" w:color="auto"/>
+              <w:left w:val="single" w:sz="4" w:space="0" w:color="auto"/>
+              <w:bottom w:val="single" w:sz="4" w:space="0" w:color="auto"/>
+              <w:right w:val="single" w:sz="4" w:space="0" w:color="auto"/>
+            </w:tcBorders>
+          </w:tcPr>
+          <w:p>
+            <w:pPr>
+              <w:pStyle w:val="ListParagraph"/>
+              <w:numPr>
+                <w:ilvl w:val="0"/>
+                <w:numId w:val="5"/>
+              </w:numPr>
+              <w:spacing w:line="240" w:lineRule="auto"/>
+              <w:jc w:val="center"/>
+              <w:rPr>
+                <w:i/>
+                <w:sz w:val="20"/>
+                <w:szCs w:val="20"/>
+              </w:rPr>
+            </w:pPr>
+          </w:p>
+        </w:tc>
+        <w:tc>
+          <w:tcPr>
+            <w:tcW w:w="1344" w:type="dxa"/>
+            <w:tcBorders>
+              <w:top w:val="single" w:sz="4" w:space="0" w:color="auto"/>
+              <w:left w:val="single" w:sz="4" w:space="0" w:color="auto"/>
+              <w:bottom w:val="single" w:sz="4" w:space="0" w:color="auto"/>
+              <w:right w:val="single" w:sz="4" w:space="0" w:color="auto"/>
+            </w:tcBorders>
+          </w:tcPr>
+          <w:p>
+            <w:pPr>
+              <w:pStyle w:val="ListParagraph"/>
+              <w:numPr>
+                <w:ilvl w:val="1"/>
+                <w:numId w:val="7"/>
+              </w:numPr>
+              <w:spacing w:line="240" w:lineRule="auto"/>
+              <w:rPr>
+                <w:i/>
+                <w:sz w:val="20"/>
+                <w:szCs w:val="20"/>
+              </w:rPr>
+            </w:pPr>
+            <w:r>
+              <w:rPr>
+                <w:i/>
+                <w:sz w:val="20"/>
+                <w:szCs w:val="20"/>
+              </w:rPr>
+              <w:t>05/11</w:t>
+            </w:r>
+          </w:p>
+        </w:tc>
+        <w:tc>
+          <w:tcPr>
+            <w:tcW w:w="2236" w:type="dxa"/>
+            <w:tcBorders>
+              <w:top w:val="single" w:sz="4" w:space="0" w:color="auto"/>
+              <w:left w:val="single" w:sz="4" w:space="0" w:color="auto"/>
+              <w:bottom w:val="single" w:sz="4" w:space="0" w:color="auto"/>
+              <w:right w:val="single" w:sz="4" w:space="0" w:color="auto"/>
+            </w:tcBorders>
+          </w:tcPr>
+          <w:p>
+            <w:pPr>
+              <w:spacing w:line="240" w:lineRule="auto"/>
+              <w:rPr>
+                <w:i/>
+                <w:sz w:val="20"/>
+                <w:szCs w:val="20"/>
+              </w:rPr>
+            </w:pPr>
+            <w:r>
+              <w:rPr>
+                <w:i/>
+                <w:sz w:val="20"/>
+                <w:szCs w:val="20"/>
+              </w:rPr>
+              <w:t>Build for android</w:t>
+            </w:r>
+          </w:p>
+        </w:tc>
+        <w:tc>
+          <w:tcPr>
+            <w:tcW w:w="3329" w:type="dxa"/>
+            <w:tcBorders>
+              <w:top w:val="single" w:sz="4" w:space="0" w:color="auto"/>
+              <w:left w:val="single" w:sz="4" w:space="0" w:color="auto"/>
+              <w:bottom w:val="single" w:sz="4" w:space="0" w:color="auto"/>
+              <w:right w:val="single" w:sz="4" w:space="0" w:color="auto"/>
+            </w:tcBorders>
+          </w:tcPr>
+          <w:p>
+            <w:pPr>
+              <w:spacing w:line="240" w:lineRule="auto"/>
+              <w:rPr>
+                <w:i/>
+                <w:sz w:val="20"/>
+                <w:szCs w:val="20"/>
+              </w:rPr>
+            </w:pPr>
+            <w:r>
+              <w:rPr>
+                <w:i/>
+                <w:sz w:val="20"/>
+                <w:szCs w:val="20"/>
+              </w:rPr>
+              <w:t>-Tạo thêm 1 script để t</w:t>
+            </w:r>
+            <w:r>
+              <w:rPr>
+                <w:i/>
+                <w:sz w:val="20"/>
+                <w:szCs w:val="20"/>
+              </w:rPr>
+              <w:t>ạo game 2048 sử dụng thư viện kivy</w:t>
+            </w:r>
+          </w:p>
+        </w:tc>
+        <w:tc>
+          <w:tcPr>
+            <w:tcW w:w="2756" w:type="dxa"/>
+            <w:tcBorders>
+              <w:top w:val="single" w:sz="4" w:space="0" w:color="auto"/>
+              <w:left w:val="single" w:sz="4" w:space="0" w:color="auto"/>
+              <w:bottom w:val="single" w:sz="4" w:space="0" w:color="auto"/>
+              <w:right w:val="single" w:sz="4" w:space="0" w:color="auto"/>
+            </w:tcBorders>
+          </w:tcPr>
+          <w:p>
+            <w:pPr>
+              <w:spacing w:line="240" w:lineRule="auto"/>
+              <w:rPr>
+                <w:i/>
+                <w:sz w:val="20"/>
+                <w:szCs w:val="20"/>
+              </w:rPr>
+            </w:pPr>
+            <w:r>
+              <w:rPr>
+                <w:i/>
+                <w:sz w:val="20"/>
+                <w:szCs w:val="20"/>
+              </w:rPr>
+              <w:t>-Script mới chạy ổn, có animation, giống b</w:t>
+            </w:r>
+            <w:r>
+              <w:rPr>
+                <w:i/>
+                <w:sz w:val="20"/>
+                <w:szCs w:val="20"/>
+              </w:rPr>
+              <w:t>ản cũ 90%</w:t>
+            </w:r>
+          </w:p>
+        </w:tc>
+        <w:tc>
+          <w:tcPr>
+            <w:tcW w:w="3120" w:type="dxa"/>
+            <w:tcBorders>
+              <w:top w:val="single" w:sz="4" w:space="0" w:color="auto"/>
+              <w:left w:val="single" w:sz="4" w:space="0" w:color="auto"/>
+              <w:bottom w:val="single" w:sz="4" w:space="0" w:color="auto"/>
+              <w:right w:val="single" w:sz="4" w:space="0" w:color="auto"/>
+            </w:tcBorders>
+          </w:tcPr>
+          <w:p>
+            <w:pPr>
+              <w:spacing w:line="240" w:lineRule="auto"/>
+              <w:rPr>
+                <w:i/>
+                <w:sz w:val="20"/>
+                <w:szCs w:val="20"/>
+              </w:rPr>
+            </w:pPr>
+            <w:r>
+              <w:rPr>
+                <w:i/>
+                <w:sz w:val="20"/>
+                <w:szCs w:val="20"/>
+              </w:rPr>
+              <w:t>Mai Huy Hoàng, Đinh Minh</w:t>
+            </w:r>
+            <w:r>
+              <w:rPr>
+                <w:i/>
+                <w:sz w:val="20"/>
+                <w:szCs w:val="20"/>
+              </w:rPr>
+              <w:t xml:space="preserve"> Phúc</w:t>
+            </w:r>
+          </w:p>
+        </w:tc>
+      </w:tr>
+      <w:tr>
+        <w:trPr>
+          <w:trHeight w:val="525"/>
+        </w:trPr>
+        <w:tc>
+          <w:tcPr>
+            <w:tcW w:w="535" w:type="dxa"/>
+            <w:tcBorders>
+              <w:top w:val="single" w:sz="4" w:space="0" w:color="auto"/>
+              <w:left w:val="single" w:sz="4" w:space="0" w:color="auto"/>
+              <w:bottom w:val="single" w:sz="4" w:space="0" w:color="auto"/>
+              <w:right w:val="single" w:sz="4" w:space="0" w:color="auto"/>
+            </w:tcBorders>
+          </w:tcPr>
+          <w:p>
+            <w:pPr>
+              <w:pStyle w:val="ListParagraph"/>
+              <w:numPr>
+                <w:ilvl w:val="0"/>
+                <w:numId w:val="5"/>
+              </w:numPr>
+              <w:spacing w:line="240" w:lineRule="auto"/>
+              <w:jc w:val="center"/>
+              <w:rPr>
+                <w:i/>
+                <w:sz w:val="20"/>
+                <w:szCs w:val="20"/>
+              </w:rPr>
+            </w:pPr>
+          </w:p>
+        </w:tc>
+        <w:tc>
+          <w:tcPr>
+            <w:tcW w:w="1344" w:type="dxa"/>
+            <w:tcBorders>
+              <w:top w:val="single" w:sz="4" w:space="0" w:color="auto"/>
+              <w:left w:val="single" w:sz="4" w:space="0" w:color="auto"/>
+              <w:bottom w:val="single" w:sz="4" w:space="0" w:color="auto"/>
+              <w:right w:val="single" w:sz="4" w:space="0" w:color="auto"/>
+            </w:tcBorders>
+          </w:tcPr>
+          <w:p>
+            <w:pPr>
+              <w:pStyle w:val="ListParagraph"/>
+              <w:numPr>
+                <w:ilvl w:val="1"/>
+                <w:numId w:val="7"/>
+              </w:numPr>
+              <w:spacing w:line="240" w:lineRule="auto"/>
+              <w:rPr>
+                <w:i/>
+                <w:sz w:val="20"/>
+                <w:szCs w:val="20"/>
+              </w:rPr>
+            </w:pPr>
+            <w:r>
+              <w:rPr>
+                <w:i/>
+                <w:sz w:val="20"/>
+                <w:szCs w:val="20"/>
+              </w:rPr>
+              <w:t xml:space="preserve"> 06/11</w:t>
+            </w:r>
+          </w:p>
+        </w:tc>
+        <w:tc>
+          <w:tcPr>
+            <w:tcW w:w="2236" w:type="dxa"/>
+            <w:tcBorders>
+              <w:top w:val="single" w:sz="4" w:space="0" w:color="auto"/>
+              <w:left w:val="single" w:sz="4" w:space="0" w:color="auto"/>
+              <w:bottom w:val="single" w:sz="4" w:space="0" w:color="auto"/>
+              <w:right w:val="single" w:sz="4" w:space="0" w:color="auto"/>
+            </w:tcBorders>
+          </w:tcPr>
+          <w:p>
+            <w:pPr>
+              <w:spacing w:line="240" w:lineRule="auto"/>
+              <w:rPr>
+                <w:i/>
+                <w:sz w:val="20"/>
+                <w:szCs w:val="20"/>
+              </w:rPr>
+            </w:pPr>
+            <w:r>
+              <w:rPr>
+                <w:i/>
+                <w:sz w:val="20"/>
+                <w:szCs w:val="20"/>
+              </w:rPr>
+              <w:t>Build for android</w:t>
+            </w:r>
+          </w:p>
+        </w:tc>
+        <w:tc>
+          <w:tcPr>
+            <w:tcW w:w="3329" w:type="dxa"/>
+            <w:tcBorders>
+              <w:top w:val="single" w:sz="4" w:space="0" w:color="auto"/>
+              <w:left w:val="single" w:sz="4" w:space="0" w:color="auto"/>
+              <w:bottom w:val="single" w:sz="4" w:space="0" w:color="auto"/>
+              <w:right w:val="single" w:sz="4" w:space="0" w:color="auto"/>
+            </w:tcBorders>
+          </w:tcPr>
+          <w:p>
+            <w:pPr>
+              <w:spacing w:line="240" w:lineRule="auto"/>
+              <w:rPr>
+                <w:i/>
+                <w:sz w:val="20"/>
+                <w:szCs w:val="20"/>
+              </w:rPr>
+            </w:pPr>
+            <w:r>
+              <w:rPr>
+                <w:i/>
+                <w:sz w:val="20"/>
+                <w:szCs w:val="20"/>
+              </w:rPr>
+              <w:t>-Export ra file apk bằng google colab</w:t>
+            </w:r>
+          </w:p>
+        </w:tc>
+        <w:tc>
+          <w:tcPr>
+            <w:tcW w:w="2756" w:type="dxa"/>
+            <w:tcBorders>
+              <w:top w:val="single" w:sz="4" w:space="0" w:color="auto"/>
+              <w:left w:val="single" w:sz="4" w:space="0" w:color="auto"/>
+              <w:bottom w:val="single" w:sz="4" w:space="0" w:color="auto"/>
+              <w:right w:val="single" w:sz="4" w:space="0" w:color="auto"/>
+            </w:tcBorders>
+          </w:tcPr>
+          <w:p>
+            <w:pPr>
+              <w:spacing w:line="240" w:lineRule="auto"/>
+              <w:rPr>
+                <w:i/>
+                <w:sz w:val="20"/>
+                <w:szCs w:val="20"/>
+              </w:rPr>
+            </w:pPr>
+            <w:r>
+              <w:rPr>
+                <w:i/>
+                <w:sz w:val="20"/>
+                <w:szCs w:val="20"/>
+              </w:rPr>
+              <w:t>- File apk không bị crash, chạy ổn, nhận thao tác vuốt cảm ứng.</w:t>
+            </w:r>
+          </w:p>
+        </w:tc>
+        <w:tc>
+          <w:tcPr>
+            <w:tcW w:w="3120" w:type="dxa"/>
+            <w:tcBorders>
+              <w:top w:val="single" w:sz="4" w:space="0" w:color="auto"/>
+              <w:left w:val="single" w:sz="4" w:space="0" w:color="auto"/>
+              <w:bottom w:val="single" w:sz="4" w:space="0" w:color="auto"/>
+              <w:right w:val="single" w:sz="4" w:space="0" w:color="auto"/>
+            </w:tcBorders>
+          </w:tcPr>
+          <w:p>
+            <w:pPr>
+              <w:spacing w:line="240" w:lineRule="auto"/>
+              <w:rPr>
+                <w:i/>
+                <w:sz w:val="20"/>
+                <w:szCs w:val="20"/>
+              </w:rPr>
+            </w:pPr>
+            <w:r>
+              <w:rPr>
+                <w:i/>
+                <w:sz w:val="20"/>
+                <w:szCs w:val="20"/>
+              </w:rPr>
+              <w:t>Phạm Văn Huy</w:t>
             </w:r>
           </w:p>
         </w:tc>
       </w:tr>
     </w:tbl>
-    <w:p/>
     <w:p>
       <w:pPr>
-        <w:numPr>
-          <w:ilvl w:val="0"/>
-          <w:numId w:val="4"/>
-        </w:numPr>
         <w:spacing w:line="259" w:lineRule="auto"/>
+        <w:ind w:left="720"/>
         <w:contextualSpacing/>
       </w:pPr>
-      <w:r>
-        <w:t>Mã nguồn</w:t>
-      </w:r>
-      <w:r>
-        <w:t>:</w:t>
-      </w:r>
-      <w:r>
-        <w:t xml:space="preserve"> </w:t>
-      </w:r>
-      <w:r>
-        <w:t xml:space="preserve"> </w:t>
-      </w:r>
-      <w:r>
-        <w:t>https://github.com/HoangMH1304/2048_pygame.git</w:t>
-      </w:r>
     </w:p>
     <w:sectPr>
       <w:pgSz w:w="15840" w:h="12240" w:orient="landscape"/>
@@ -3021,6 +4152,119 @@
     </w:lvl>
   </w:abstractNum>
   <w:abstractNum w:abstractNumId="4" w15:restartNumberingAfterBreak="0">
+    <w:nsid w:val="6289743E"/>
+    <w:multiLevelType w:val="multilevel"/>
+    <w:tmpl w:val="599C370C"/>
+    <w:lvl w:ilvl="0">
+      <w:start w:val="1"/>
+      <w:numFmt w:val="decimal"/>
+      <w:lvlText w:val="%1"/>
+      <w:lvlJc w:val="left"/>
+      <w:pPr>
+        <w:ind w:left="360" w:hanging="360"/>
+      </w:pPr>
+      <w:rPr>
+        <w:rFonts w:hint="default"/>
+      </w:rPr>
+    </w:lvl>
+    <w:lvl w:ilvl="1">
+      <w:start w:val="5"/>
+      <w:numFmt w:val="decimal"/>
+      <w:lvlText w:val="%1.%2"/>
+      <w:lvlJc w:val="left"/>
+      <w:pPr>
+        <w:ind w:left="360" w:hanging="360"/>
+      </w:pPr>
+      <w:rPr>
+        <w:rFonts w:hint="default"/>
+      </w:rPr>
+    </w:lvl>
+    <w:lvl w:ilvl="2">
+      <w:start w:val="1"/>
+      <w:numFmt w:val="decimal"/>
+      <w:lvlText w:val="%1.%2.%3"/>
+      <w:lvlJc w:val="left"/>
+      <w:pPr>
+        <w:ind w:left="720" w:hanging="720"/>
+      </w:pPr>
+      <w:rPr>
+        <w:rFonts w:hint="default"/>
+      </w:rPr>
+    </w:lvl>
+    <w:lvl w:ilvl="3">
+      <w:start w:val="1"/>
+      <w:numFmt w:val="decimal"/>
+      <w:lvlText w:val="%1.%2.%3.%4"/>
+      <w:lvlJc w:val="left"/>
+      <w:pPr>
+        <w:ind w:left="720" w:hanging="720"/>
+      </w:pPr>
+      <w:rPr>
+        <w:rFonts w:hint="default"/>
+      </w:rPr>
+    </w:lvl>
+    <w:lvl w:ilvl="4">
+      <w:start w:val="1"/>
+      <w:numFmt w:val="decimal"/>
+      <w:lvlText w:val="%1.%2.%3.%4.%5"/>
+      <w:lvlJc w:val="left"/>
+      <w:pPr>
+        <w:ind w:left="720" w:hanging="720"/>
+      </w:pPr>
+      <w:rPr>
+        <w:rFonts w:hint="default"/>
+      </w:rPr>
+    </w:lvl>
+    <w:lvl w:ilvl="5">
+      <w:start w:val="1"/>
+      <w:numFmt w:val="decimal"/>
+      <w:lvlText w:val="%1.%2.%3.%4.%5.%6"/>
+      <w:lvlJc w:val="left"/>
+      <w:pPr>
+        <w:ind w:left="1080" w:hanging="1080"/>
+      </w:pPr>
+      <w:rPr>
+        <w:rFonts w:hint="default"/>
+      </w:rPr>
+    </w:lvl>
+    <w:lvl w:ilvl="6">
+      <w:start w:val="1"/>
+      <w:numFmt w:val="decimal"/>
+      <w:lvlText w:val="%1.%2.%3.%4.%5.%6.%7"/>
+      <w:lvlJc w:val="left"/>
+      <w:pPr>
+        <w:ind w:left="1080" w:hanging="1080"/>
+      </w:pPr>
+      <w:rPr>
+        <w:rFonts w:hint="default"/>
+      </w:rPr>
+    </w:lvl>
+    <w:lvl w:ilvl="7">
+      <w:start w:val="1"/>
+      <w:numFmt w:val="decimal"/>
+      <w:lvlText w:val="%1.%2.%3.%4.%5.%6.%7.%8"/>
+      <w:lvlJc w:val="left"/>
+      <w:pPr>
+        <w:ind w:left="1440" w:hanging="1440"/>
+      </w:pPr>
+      <w:rPr>
+        <w:rFonts w:hint="default"/>
+      </w:rPr>
+    </w:lvl>
+    <w:lvl w:ilvl="8">
+      <w:start w:val="1"/>
+      <w:numFmt w:val="decimal"/>
+      <w:lvlText w:val="%1.%2.%3.%4.%5.%6.%7.%8.%9"/>
+      <w:lvlJc w:val="left"/>
+      <w:pPr>
+        <w:ind w:left="1440" w:hanging="1440"/>
+      </w:pPr>
+      <w:rPr>
+        <w:rFonts w:hint="default"/>
+      </w:rPr>
+    </w:lvl>
+  </w:abstractNum>
+  <w:abstractNum w:abstractNumId="5" w15:restartNumberingAfterBreak="0">
     <w:nsid w:val="70786E73"/>
     <w:multiLevelType w:val="hybridMultilevel"/>
     <w:tmpl w:val="C5C0E52A"/>
@@ -3110,10 +4354,10 @@
     </w:lvl>
   </w:abstractNum>
   <w:num w:numId="1" w16cid:durableId="1896427743">
-    <w:abstractNumId w:val="4"/>
+    <w:abstractNumId w:val="5"/>
   </w:num>
   <w:num w:numId="2" w16cid:durableId="1754860792">
-    <w:abstractNumId w:val="4"/>
+    <w:abstractNumId w:val="5"/>
     <w:lvlOverride w:ilvl="0">
       <w:startOverride w:val="1"/>
     </w:lvlOverride>
@@ -3153,6 +4397,9 @@
   </w:num>
   <w:num w:numId="6" w16cid:durableId="1668316193">
     <w:abstractNumId w:val="2"/>
+  </w:num>
+  <w:num w:numId="7" w16cid:durableId="408619289">
+    <w:abstractNumId w:val="4"/>
   </w:num>
 </w:numbering>
 </file>
@@ -3563,7 +4810,6 @@
   <w:style w:type="character" w:default="1" w:styleId="DefaultParagraphFont">
     <w:name w:val="Default Paragraph Font"/>
     <w:uiPriority w:val="1"/>
-    <w:semiHidden/>
     <w:unhideWhenUsed/>
   </w:style>
   <w:style w:type="table" w:default="1" w:styleId="TableNormal">

</xml_diff>